<commit_message>
Add delete teacher and room.
</commit_message>
<xml_diff>
--- a/排课操作说明.docx
+++ b/排课操作说明.docx
@@ -54,8 +54,6 @@
         </w:rPr>
         <w:t>，多教师，多教师排课。</w:t>
       </w:r>
-      <w:bookmarkStart w:id="0" w:name="_GoBack"/>
-      <w:bookmarkEnd w:id="0"/>
     </w:p>
     <w:p>
       <w:r>
@@ -453,6 +451,11 @@
       </w:r>
     </w:p>
     <w:p>
+      <w:pPr>
+        <w:rPr>
+          <w:rFonts w:hint="eastAsia"/>
+        </w:rPr>
+      </w:pPr>
       <w:r>
         <w:rPr>
           <w:noProof/>
@@ -498,6 +501,39 @@
       <w:pPr>
         <w:pStyle w:val="Heading3"/>
         <w:numPr>
+          <w:ilvl w:val="0"/>
+          <w:numId w:val="3"/>
+        </w:numPr>
+        <w:rPr>
+          <w:rFonts w:hint="eastAsia"/>
+        </w:rPr>
+      </w:pPr>
+      <w:r>
+        <w:rPr>
+          <w:rFonts w:hint="eastAsia"/>
+        </w:rPr>
+        <w:t>删除</w:t>
+      </w:r>
+      <w:r>
+        <w:rPr>
+          <w:rFonts w:hint="eastAsia"/>
+        </w:rPr>
+        <w:t>教师</w:t>
+      </w:r>
+    </w:p>
+    <w:p>
+      <w:r>
+        <w:rPr>
+          <w:rFonts w:hint="eastAsia"/>
+        </w:rPr>
+        <w:t>点击教师后面的删除符号，如果该教师并没有被排入当前的课程，则该教师被直接删除。</w:t>
+      </w:r>
+    </w:p>
+    <w:p/>
+    <w:p>
+      <w:pPr>
+        <w:pStyle w:val="Heading3"/>
+        <w:numPr>
           <w:ilvl w:val="1"/>
           <w:numId w:val="1"/>
         </w:numPr>
@@ -589,6 +625,11 @@
       </w:r>
     </w:p>
     <w:p>
+      <w:pPr>
+        <w:rPr>
+          <w:rFonts w:hint="eastAsia"/>
+        </w:rPr>
+      </w:pPr>
       <w:r>
         <w:rPr>
           <w:noProof/>
@@ -632,6 +673,50 @@
     </w:p>
     <w:p>
       <w:pPr>
+        <w:pStyle w:val="Heading3"/>
+        <w:numPr>
+          <w:ilvl w:val="0"/>
+          <w:numId w:val="3"/>
+        </w:numPr>
+        <w:rPr>
+          <w:rFonts w:hint="eastAsia"/>
+        </w:rPr>
+      </w:pPr>
+      <w:r>
+        <w:rPr>
+          <w:rFonts w:hint="eastAsia"/>
+        </w:rPr>
+        <w:t>删除</w:t>
+      </w:r>
+      <w:r>
+        <w:rPr>
+          <w:rFonts w:hint="eastAsia"/>
+        </w:rPr>
+        <w:t>教室</w:t>
+      </w:r>
+    </w:p>
+    <w:p>
+      <w:r>
+        <w:rPr>
+          <w:rFonts w:hint="eastAsia"/>
+        </w:rPr>
+        <w:t>点击教室后面的删除符号，如果该</w:t>
+      </w:r>
+      <w:r>
+        <w:rPr>
+          <w:rFonts w:hint="eastAsia"/>
+        </w:rPr>
+        <w:t>教室</w:t>
+      </w:r>
+      <w:r>
+        <w:rPr>
+          <w:rFonts w:hint="eastAsia"/>
+        </w:rPr>
+        <w:t>并没有被排入当前的课程，则该教室被直接删除。</w:t>
+      </w:r>
+    </w:p>
+    <w:p>
+      <w:pPr>
         <w:pStyle w:val="Heading2"/>
         <w:numPr>
           <w:ilvl w:val="0"/>
@@ -677,6 +762,8 @@
         </w:rPr>
         <w:t>增加课程</w:t>
       </w:r>
+      <w:bookmarkStart w:id="0" w:name="_GoBack"/>
+      <w:bookmarkEnd w:id="0"/>
     </w:p>
     <w:p>
       <w:pPr>

</xml_diff>

<commit_message>
Save the requirement and plan doc.
</commit_message>
<xml_diff>
--- a/排课操作说明.docx
+++ b/排课操作说明.docx
@@ -451,11 +451,6 @@
       </w:r>
     </w:p>
     <w:p>
-      <w:pPr>
-        <w:rPr>
-          <w:rFonts w:hint="eastAsia"/>
-        </w:rPr>
-      </w:pPr>
       <w:r>
         <w:rPr>
           <w:noProof/>
@@ -504,21 +499,12 @@
           <w:ilvl w:val="0"/>
           <w:numId w:val="3"/>
         </w:numPr>
-        <w:rPr>
-          <w:rFonts w:hint="eastAsia"/>
-        </w:rPr>
-      </w:pPr>
-      <w:r>
-        <w:rPr>
-          <w:rFonts w:hint="eastAsia"/>
-        </w:rPr>
-        <w:t>删除</w:t>
-      </w:r>
-      <w:r>
-        <w:rPr>
-          <w:rFonts w:hint="eastAsia"/>
-        </w:rPr>
-        <w:t>教师</w:t>
+      </w:pPr>
+      <w:r>
+        <w:rPr>
+          <w:rFonts w:hint="eastAsia"/>
+        </w:rPr>
+        <w:t>删除教师</w:t>
       </w:r>
     </w:p>
     <w:p>
@@ -625,11 +611,6 @@
       </w:r>
     </w:p>
     <w:p>
-      <w:pPr>
-        <w:rPr>
-          <w:rFonts w:hint="eastAsia"/>
-        </w:rPr>
-      </w:pPr>
       <w:r>
         <w:rPr>
           <w:noProof/>
@@ -678,9 +659,6 @@
           <w:ilvl w:val="0"/>
           <w:numId w:val="3"/>
         </w:numPr>
-        <w:rPr>
-          <w:rFonts w:hint="eastAsia"/>
-        </w:rPr>
       </w:pPr>
       <w:r>
         <w:rPr>
@@ -762,8 +740,6 @@
         </w:rPr>
         <w:t>增加课程</w:t>
       </w:r>
-      <w:bookmarkStart w:id="0" w:name="_GoBack"/>
-      <w:bookmarkEnd w:id="0"/>
     </w:p>
     <w:p>
       <w:pPr>
@@ -1907,6 +1883,11 @@
       </w:r>
     </w:p>
     <w:p>
+      <w:pPr>
+        <w:rPr>
+          <w:rFonts w:hint="eastAsia"/>
+        </w:rPr>
+      </w:pPr>
       <w:r>
         <w:rPr>
           <w:rFonts w:hint="eastAsia"/>
@@ -1914,6 +1895,16 @@
         <w:t>勾选该教室复选框，可以看到该教室的占用时间，教室占用用带教室颜色虚线且背景透明的控件表示</w:t>
       </w:r>
     </w:p>
+    <w:p>
+      <w:bookmarkStart w:id="0" w:name="_GoBack"/>
+      <w:r>
+        <w:rPr>
+          <w:rFonts w:hint="eastAsia"/>
+        </w:rPr>
+        <w:t>在教室占用的显示框中显示占用时间，教室名称，占用课程的班号</w:t>
+      </w:r>
+    </w:p>
+    <w:bookmarkEnd w:id="0"/>
     <w:p>
       <w:r>
         <w:rPr>
@@ -2274,6 +2265,119 @@
 <file path=word/numbering.xml><?xml version="1.0" encoding="utf-8"?>
 <w:numbering xmlns:wpc="http://schemas.microsoft.com/office/word/2010/wordprocessingCanvas" xmlns:mc="http://schemas.openxmlformats.org/markup-compatibility/2006" xmlns:o="urn:schemas-microsoft-com:office:office" xmlns:r="http://schemas.openxmlformats.org/officeDocument/2006/relationships" xmlns:m="http://schemas.openxmlformats.org/officeDocument/2006/math" xmlns:v="urn:schemas-microsoft-com:vml" xmlns:wp14="http://schemas.microsoft.com/office/word/2010/wordprocessingDrawing" xmlns:wp="http://schemas.openxmlformats.org/drawingml/2006/wordprocessingDrawing" xmlns:w10="urn:schemas-microsoft-com:office:word" xmlns:w="http://schemas.openxmlformats.org/wordprocessingml/2006/main" xmlns:w14="http://schemas.microsoft.com/office/word/2010/wordml" xmlns:wpg="http://schemas.microsoft.com/office/word/2010/wordprocessingGroup" xmlns:wpi="http://schemas.microsoft.com/office/word/2010/wordprocessingInk" xmlns:wne="http://schemas.microsoft.com/office/word/2006/wordml" xmlns:wps="http://schemas.microsoft.com/office/word/2010/wordprocessingShape" mc:Ignorable="w14 wp14">
   <w:abstractNum w:abstractNumId="0">
+    <w:nsid w:val="25711990"/>
+    <w:multiLevelType w:val="multilevel"/>
+    <w:tmpl w:val="96C81B06"/>
+    <w:lvl w:ilvl="0">
+      <w:start w:val="1"/>
+      <w:numFmt w:val="decimal"/>
+      <w:lvlText w:val="%1."/>
+      <w:lvlJc w:val="left"/>
+      <w:pPr>
+        <w:tabs>
+          <w:tab w:val="num" w:pos="720"/>
+        </w:tabs>
+        <w:ind w:left="720" w:hanging="360"/>
+      </w:pPr>
+    </w:lvl>
+    <w:lvl w:ilvl="1" w:tentative="1">
+      <w:start w:val="1"/>
+      <w:numFmt w:val="decimal"/>
+      <w:lvlText w:val="%2."/>
+      <w:lvlJc w:val="left"/>
+      <w:pPr>
+        <w:tabs>
+          <w:tab w:val="num" w:pos="1440"/>
+        </w:tabs>
+        <w:ind w:left="1440" w:hanging="360"/>
+      </w:pPr>
+    </w:lvl>
+    <w:lvl w:ilvl="2" w:tentative="1">
+      <w:start w:val="1"/>
+      <w:numFmt w:val="decimal"/>
+      <w:lvlText w:val="%3."/>
+      <w:lvlJc w:val="left"/>
+      <w:pPr>
+        <w:tabs>
+          <w:tab w:val="num" w:pos="2160"/>
+        </w:tabs>
+        <w:ind w:left="2160" w:hanging="360"/>
+      </w:pPr>
+    </w:lvl>
+    <w:lvl w:ilvl="3" w:tentative="1">
+      <w:start w:val="1"/>
+      <w:numFmt w:val="decimal"/>
+      <w:lvlText w:val="%4."/>
+      <w:lvlJc w:val="left"/>
+      <w:pPr>
+        <w:tabs>
+          <w:tab w:val="num" w:pos="2880"/>
+        </w:tabs>
+        <w:ind w:left="2880" w:hanging="360"/>
+      </w:pPr>
+    </w:lvl>
+    <w:lvl w:ilvl="4" w:tentative="1">
+      <w:start w:val="1"/>
+      <w:numFmt w:val="decimal"/>
+      <w:lvlText w:val="%5."/>
+      <w:lvlJc w:val="left"/>
+      <w:pPr>
+        <w:tabs>
+          <w:tab w:val="num" w:pos="3600"/>
+        </w:tabs>
+        <w:ind w:left="3600" w:hanging="360"/>
+      </w:pPr>
+    </w:lvl>
+    <w:lvl w:ilvl="5" w:tentative="1">
+      <w:start w:val="1"/>
+      <w:numFmt w:val="decimal"/>
+      <w:lvlText w:val="%6."/>
+      <w:lvlJc w:val="left"/>
+      <w:pPr>
+        <w:tabs>
+          <w:tab w:val="num" w:pos="4320"/>
+        </w:tabs>
+        <w:ind w:left="4320" w:hanging="360"/>
+      </w:pPr>
+    </w:lvl>
+    <w:lvl w:ilvl="6" w:tentative="1">
+      <w:start w:val="1"/>
+      <w:numFmt w:val="decimal"/>
+      <w:lvlText w:val="%7."/>
+      <w:lvlJc w:val="left"/>
+      <w:pPr>
+        <w:tabs>
+          <w:tab w:val="num" w:pos="5040"/>
+        </w:tabs>
+        <w:ind w:left="5040" w:hanging="360"/>
+      </w:pPr>
+    </w:lvl>
+    <w:lvl w:ilvl="7" w:tentative="1">
+      <w:start w:val="1"/>
+      <w:numFmt w:val="decimal"/>
+      <w:lvlText w:val="%8."/>
+      <w:lvlJc w:val="left"/>
+      <w:pPr>
+        <w:tabs>
+          <w:tab w:val="num" w:pos="5760"/>
+        </w:tabs>
+        <w:ind w:left="5760" w:hanging="360"/>
+      </w:pPr>
+    </w:lvl>
+    <w:lvl w:ilvl="8" w:tentative="1">
+      <w:start w:val="1"/>
+      <w:numFmt w:val="decimal"/>
+      <w:lvlText w:val="%9."/>
+      <w:lvlJc w:val="left"/>
+      <w:pPr>
+        <w:tabs>
+          <w:tab w:val="num" w:pos="6480"/>
+        </w:tabs>
+        <w:ind w:left="6480" w:hanging="360"/>
+      </w:pPr>
+    </w:lvl>
+  </w:abstractNum>
+  <w:abstractNum w:abstractNumId="1">
     <w:nsid w:val="3E841ACB"/>
     <w:multiLevelType w:val="hybridMultilevel"/>
     <w:tmpl w:val="30987DB4"/>
@@ -2362,7 +2466,120 @@
       </w:pPr>
     </w:lvl>
   </w:abstractNum>
-  <w:abstractNum w:abstractNumId="1">
+  <w:abstractNum w:abstractNumId="2">
+    <w:nsid w:val="471E2049"/>
+    <w:multiLevelType w:val="multilevel"/>
+    <w:tmpl w:val="96C81B06"/>
+    <w:lvl w:ilvl="0">
+      <w:start w:val="1"/>
+      <w:numFmt w:val="decimal"/>
+      <w:lvlText w:val="%1."/>
+      <w:lvlJc w:val="left"/>
+      <w:pPr>
+        <w:tabs>
+          <w:tab w:val="num" w:pos="720"/>
+        </w:tabs>
+        <w:ind w:left="720" w:hanging="360"/>
+      </w:pPr>
+    </w:lvl>
+    <w:lvl w:ilvl="1" w:tentative="1">
+      <w:start w:val="1"/>
+      <w:numFmt w:val="decimal"/>
+      <w:lvlText w:val="%2."/>
+      <w:lvlJc w:val="left"/>
+      <w:pPr>
+        <w:tabs>
+          <w:tab w:val="num" w:pos="1440"/>
+        </w:tabs>
+        <w:ind w:left="1440" w:hanging="360"/>
+      </w:pPr>
+    </w:lvl>
+    <w:lvl w:ilvl="2" w:tentative="1">
+      <w:start w:val="1"/>
+      <w:numFmt w:val="decimal"/>
+      <w:lvlText w:val="%3."/>
+      <w:lvlJc w:val="left"/>
+      <w:pPr>
+        <w:tabs>
+          <w:tab w:val="num" w:pos="2160"/>
+        </w:tabs>
+        <w:ind w:left="2160" w:hanging="360"/>
+      </w:pPr>
+    </w:lvl>
+    <w:lvl w:ilvl="3" w:tentative="1">
+      <w:start w:val="1"/>
+      <w:numFmt w:val="decimal"/>
+      <w:lvlText w:val="%4."/>
+      <w:lvlJc w:val="left"/>
+      <w:pPr>
+        <w:tabs>
+          <w:tab w:val="num" w:pos="2880"/>
+        </w:tabs>
+        <w:ind w:left="2880" w:hanging="360"/>
+      </w:pPr>
+    </w:lvl>
+    <w:lvl w:ilvl="4" w:tentative="1">
+      <w:start w:val="1"/>
+      <w:numFmt w:val="decimal"/>
+      <w:lvlText w:val="%5."/>
+      <w:lvlJc w:val="left"/>
+      <w:pPr>
+        <w:tabs>
+          <w:tab w:val="num" w:pos="3600"/>
+        </w:tabs>
+        <w:ind w:left="3600" w:hanging="360"/>
+      </w:pPr>
+    </w:lvl>
+    <w:lvl w:ilvl="5" w:tentative="1">
+      <w:start w:val="1"/>
+      <w:numFmt w:val="decimal"/>
+      <w:lvlText w:val="%6."/>
+      <w:lvlJc w:val="left"/>
+      <w:pPr>
+        <w:tabs>
+          <w:tab w:val="num" w:pos="4320"/>
+        </w:tabs>
+        <w:ind w:left="4320" w:hanging="360"/>
+      </w:pPr>
+    </w:lvl>
+    <w:lvl w:ilvl="6" w:tentative="1">
+      <w:start w:val="1"/>
+      <w:numFmt w:val="decimal"/>
+      <w:lvlText w:val="%7."/>
+      <w:lvlJc w:val="left"/>
+      <w:pPr>
+        <w:tabs>
+          <w:tab w:val="num" w:pos="5040"/>
+        </w:tabs>
+        <w:ind w:left="5040" w:hanging="360"/>
+      </w:pPr>
+    </w:lvl>
+    <w:lvl w:ilvl="7" w:tentative="1">
+      <w:start w:val="1"/>
+      <w:numFmt w:val="decimal"/>
+      <w:lvlText w:val="%8."/>
+      <w:lvlJc w:val="left"/>
+      <w:pPr>
+        <w:tabs>
+          <w:tab w:val="num" w:pos="5760"/>
+        </w:tabs>
+        <w:ind w:left="5760" w:hanging="360"/>
+      </w:pPr>
+    </w:lvl>
+    <w:lvl w:ilvl="8" w:tentative="1">
+      <w:start w:val="1"/>
+      <w:numFmt w:val="decimal"/>
+      <w:lvlText w:val="%9."/>
+      <w:lvlJc w:val="left"/>
+      <w:pPr>
+        <w:tabs>
+          <w:tab w:val="num" w:pos="6480"/>
+        </w:tabs>
+        <w:ind w:left="6480" w:hanging="360"/>
+      </w:pPr>
+    </w:lvl>
+  </w:abstractNum>
+  <w:abstractNum w:abstractNumId="3">
     <w:nsid w:val="64205C38"/>
     <w:multiLevelType w:val="hybridMultilevel"/>
     <w:tmpl w:val="42680E64"/>
@@ -2475,7 +2692,7 @@
       </w:rPr>
     </w:lvl>
   </w:abstractNum>
-  <w:abstractNum w:abstractNumId="2">
+  <w:abstractNum w:abstractNumId="4">
     <w:nsid w:val="7250274B"/>
     <w:multiLevelType w:val="multilevel"/>
     <w:tmpl w:val="352C4236"/>
@@ -2597,13 +2814,22 @@
     </w:lvl>
   </w:abstractNum>
   <w:num w:numId="1">
-    <w:abstractNumId w:val="2"/>
+    <w:abstractNumId w:val="4"/>
   </w:num>
   <w:num w:numId="2">
-    <w:abstractNumId w:val="0"/>
+    <w:abstractNumId w:val="1"/>
   </w:num>
   <w:num w:numId="3">
-    <w:abstractNumId w:val="1"/>
+    <w:abstractNumId w:val="3"/>
+  </w:num>
+  <w:num w:numId="4">
+    <w:abstractNumId w:val="2"/>
+    <w:lvlOverride w:ilvl="0">
+      <w:startOverride w:val="2"/>
+    </w:lvlOverride>
+  </w:num>
+  <w:num w:numId="5">
+    <w:abstractNumId w:val="0"/>
   </w:num>
 </w:numbering>
 </file>

</xml_diff>